<commit_message>
Update Alcance del proyecto V1.docx
</commit_message>
<xml_diff>
--- a/Documentacion/Alcance del proyecto V1.docx
+++ b/Documentacion/Alcance del proyecto V1.docx
@@ -300,7 +300,7 @@
             <v:path o:extrusionok="f" gradientshapeok="t" o:connecttype="rect"/>
             <o:lock v:ext="edit" aspectratio="t"/>
           </v:shapetype>
-          <v:shape id="_x0000_i1036" type="#_x0000_t75" style="width:251.2pt;height:251.2pt">
+          <v:shape id="_x0000_i1025" type="#_x0000_t75" style="width:251.25pt;height:251.25pt">
             <v:imagedata r:id="rId7" o:title=""/>
           </v:shape>
         </w:pict>
@@ -6346,27 +6346,7 @@
           <w:szCs w:val="24"/>
           <w:lang w:eastAsia="es-VE"/>
         </w:rPr>
-        <w:t xml:space="preserve">A </w:t>
-      </w:r>
-      <w:proofErr w:type="gramStart"/>
-      <w:r>
-        <w:rPr>
-          <w:rFonts w:eastAsia="Times New Roman" w:cs="Arial"/>
-          <w:color w:val="00B050"/>
-          <w:szCs w:val="24"/>
-          <w:lang w:eastAsia="es-VE"/>
-        </w:rPr>
-        <w:t>continuación</w:t>
-      </w:r>
-      <w:proofErr w:type="gramEnd"/>
-      <w:r>
-        <w:rPr>
-          <w:rFonts w:eastAsia="Times New Roman" w:cs="Arial"/>
-          <w:color w:val="00B050"/>
-          <w:szCs w:val="24"/>
-          <w:lang w:eastAsia="es-VE"/>
-        </w:rPr>
-        <w:t xml:space="preserve"> se muestra com</w:t>
+        <w:t>A continuación se muestra com</w:t>
       </w:r>
       <w:r>
         <w:rPr>
@@ -6563,7 +6543,7 @@
         <w:shd w:val="clear" w:color="auto" w:fill="FFFFFF"/>
         <w:spacing w:after="0" w:line="240" w:lineRule="auto"/>
         <w:rPr>
-          <w:lang w:val="en-US"/>
+          <w:lang w:val="es-EC"/>
         </w:rPr>
       </w:pPr>
     </w:p>
@@ -7228,21 +7208,7 @@
         <w:rPr>
           <w:color w:val="00B050"/>
         </w:rPr>
-        <w:t xml:space="preserve">Información sobre cuales tipos de dispositivos soporta el </w:t>
-      </w:r>
-      <w:proofErr w:type="gramStart"/>
-      <w:r>
-        <w:rPr>
-          <w:color w:val="00B050"/>
-        </w:rPr>
-        <w:t>sistema</w:t>
-      </w:r>
-      <w:proofErr w:type="gramEnd"/>
-      <w:r>
-        <w:rPr>
-          <w:color w:val="00B050"/>
-        </w:rPr>
-        <w:t xml:space="preserve"> por ejemplo: Computadores, dispositivos móviles, impresoras, otros dispositivos.</w:t>
+        <w:t>Información sobre cuales tipos de dispositivos soporta el sistema por ejemplo: Computadores, dispositivos móviles, impresoras, otros dispositivos.</w:t>
       </w:r>
     </w:p>
     <w:p>
@@ -7482,49 +7448,6 @@
           <w:color w:val="00B050"/>
         </w:rPr>
       </w:pPr>
-    </w:p>
-    <w:p/>
-    <w:p/>
-    <w:p/>
-    <w:p/>
-    <w:p/>
-    <w:p/>
-    <w:p/>
-    <w:p/>
-    <w:p/>
-    <w:p/>
-    <w:p/>
-    <w:p/>
-    <w:p/>
-    <w:p/>
-    <w:p/>
-    <w:p/>
-    <w:p>
-      <w:pPr>
-        <w:pStyle w:val="Ttulo1"/>
-        <w:numPr>
-          <w:ilvl w:val="0"/>
-          <w:numId w:val="15"/>
-        </w:numPr>
-      </w:pPr>
-      <w:bookmarkStart w:id="20" w:name="_Toc511650922"/>
-      <w:r>
-        <w:t>Otros requerimientos</w:t>
-      </w:r>
-      <w:bookmarkEnd w:id="20"/>
-    </w:p>
-    <w:p>
-      <w:pPr>
-        <w:rPr>
-          <w:color w:val="00B050"/>
-        </w:rPr>
-      </w:pPr>
-      <w:r>
-        <w:rPr>
-          <w:color w:val="00B050"/>
-        </w:rPr>
-        <w:t>Requerimientos no cubiertos en ninguna otra sección del documento de requerimientos de software, por ejemplo: Requerimientos de bases de datos, internacionalización, legales y objetivos de reúso de componentes de software.</w:t>
-      </w:r>
     </w:p>
     <w:p/>
     <w:p/>
@@ -7547,33 +7470,17 @@
     <w:p/>
     <w:p/>
     <w:p/>
-    <w:p>
-      <w:pPr>
-        <w:pStyle w:val="Ttulo1"/>
-        <w:numPr>
-          <w:ilvl w:val="0"/>
-          <w:numId w:val="15"/>
-        </w:numPr>
-      </w:pPr>
-      <w:bookmarkStart w:id="21" w:name="_Toc511650923"/>
-      <w:r>
-        <w:t>Glosario</w:t>
-      </w:r>
-      <w:bookmarkEnd w:id="21"/>
-    </w:p>
-    <w:p>
-      <w:pPr>
-        <w:rPr>
-          <w:color w:val="00B050"/>
-        </w:rPr>
-      </w:pPr>
-      <w:r>
-        <w:rPr>
-          <w:color w:val="00B050"/>
-        </w:rPr>
-        <w:t>Descripción de términos y siglas necesarias para el entendimiento del documento de requerimientos de software.</w:t>
-      </w:r>
-    </w:p>
+    <w:p/>
+    <w:p/>
+    <w:p/>
+    <w:p/>
+    <w:p/>
+    <w:p/>
+    <w:p/>
+    <w:p/>
+    <w:p/>
+    <w:p/>
+    <w:p/>
     <w:p/>
     <w:sectPr>
       <w:headerReference w:type="default" r:id="rId12"/>
@@ -10558,15 +10465,18 @@
   <w:abstractNum w:abstractNumId="23" w15:restartNumberingAfterBreak="0">
     <w:nsid w:val="69D97055"/>
     <w:multiLevelType w:val="multilevel"/>
-    <w:tmpl w:val="200A001F"/>
+    <w:tmpl w:val="0B7E4750"/>
     <w:lvl w:ilvl="0">
       <w:start w:val="1"/>
       <w:numFmt w:val="decimal"/>
       <w:lvlText w:val="%1."/>
       <w:lvlJc w:val="left"/>
       <w:pPr>
-        <w:ind w:left="360" w:hanging="360"/>
-      </w:pPr>
+        <w:ind w:left="3240" w:hanging="360"/>
+      </w:pPr>
+      <w:rPr>
+        <w:lang w:val="es-VE"/>
+      </w:rPr>
     </w:lvl>
     <w:lvl w:ilvl="1">
       <w:start w:val="1"/>
@@ -10901,7 +10811,7 @@
     <w:rPrDefault>
       <w:rPr>
         <w:rFonts w:ascii="Calibri" w:eastAsia="Calibri" w:hAnsi="Calibri" w:cs="Times New Roman"/>
-        <w:lang w:val="es-EC" w:eastAsia="ja-JP" w:bidi="ar-SA"/>
+        <w:lang w:val="en-US" w:eastAsia="en-US" w:bidi="ar-SA"/>
       </w:rPr>
     </w:rPrDefault>
     <w:pPrDefault/>
@@ -11295,7 +11205,7 @@
       <w:rFonts w:ascii="Arial" w:hAnsi="Arial"/>
       <w:sz w:val="24"/>
       <w:szCs w:val="22"/>
-      <w:lang w:val="es-VE" w:eastAsia="en-US"/>
+      <w:lang w:val="es-VE"/>
     </w:rPr>
   </w:style>
   <w:style w:type="paragraph" w:styleId="Ttulo1">
@@ -11366,6 +11276,7 @@
   <w:style w:type="character" w:default="1" w:styleId="Fuentedeprrafopredeter">
     <w:name w:val="Default Paragraph Font"/>
     <w:uiPriority w:val="1"/>
+    <w:semiHidden/>
     <w:unhideWhenUsed/>
   </w:style>
   <w:style w:type="table" w:default="1" w:styleId="Tablanormal">
@@ -11373,7 +11284,6 @@
     <w:uiPriority w:val="99"/>
     <w:semiHidden/>
     <w:unhideWhenUsed/>
-    <w:qFormat/>
     <w:tblPr>
       <w:tblInd w:w="0" w:type="dxa"/>
       <w:tblCellMar>
@@ -11668,7 +11578,7 @@
       <w:lang w:eastAsia="en-US"/>
     </w:rPr>
   </w:style>
-  <w:style w:type="paragraph" w:styleId="TtulodeTDC">
+  <w:style w:type="paragraph" w:customStyle="1" w:styleId="TtulodeTDC">
     <w:name w:val="Título de TDC"/>
     <w:basedOn w:val="Ttulo1"/>
     <w:next w:val="Normal"/>
@@ -11741,7 +11651,7 @@
       <w:rFonts w:ascii="Arial" w:hAnsi="Arial"/>
       <w:sz w:val="24"/>
       <w:szCs w:val="22"/>
-      <w:lang w:val="es-VE" w:eastAsia="en-US"/>
+      <w:lang w:val="es-VE"/>
     </w:rPr>
   </w:style>
   <w:style w:type="paragraph" w:customStyle="1" w:styleId="template">

</xml_diff>

<commit_message>
Se corrige tabla de informarción del Proyecto
</commit_message>
<xml_diff>
--- a/Documentacion/Alcance del proyecto V1.docx
+++ b/Documentacion/Alcance del proyecto V1.docx
@@ -300,7 +300,7 @@
             <v:path o:extrusionok="f" gradientshapeok="t" o:connecttype="rect"/>
             <o:lock v:ext="edit" aspectratio="t"/>
           </v:shapetype>
-          <v:shape id="_x0000_i1025" type="#_x0000_t75" style="width:251.25pt;height:251.25pt">
+          <v:shape id="_x0000_i1025" type="#_x0000_t75" style="width:251pt;height:251pt">
             <v:imagedata r:id="rId7" o:title=""/>
           </v:shape>
         </w:pict>
@@ -3091,6 +3091,15 @@
               </w:rPr>
               <w:t>Andrés Lago</w:t>
             </w:r>
+            <w:r>
+              <w:rPr>
+                <w:rFonts w:eastAsia="Times New Roman" w:cs="Arial"/>
+                <w:color w:val="000000"/>
+                <w:szCs w:val="24"/>
+                <w:lang w:eastAsia="es-VE"/>
+              </w:rPr>
+              <w:t>s</w:t>
+            </w:r>
           </w:p>
         </w:tc>
       </w:tr>
@@ -6075,27 +6084,7 @@
           <w:szCs w:val="24"/>
           <w:lang w:eastAsia="es-VE"/>
         </w:rPr>
-        <w:t xml:space="preserve">A </w:t>
-      </w:r>
-      <w:proofErr w:type="gramStart"/>
-      <w:r>
-        <w:rPr>
-          <w:rFonts w:eastAsia="Times New Roman" w:cs="Arial"/>
-          <w:color w:val="00B050"/>
-          <w:szCs w:val="24"/>
-          <w:lang w:eastAsia="es-VE"/>
-        </w:rPr>
-        <w:t>continuación</w:t>
-      </w:r>
-      <w:proofErr w:type="gramEnd"/>
-      <w:r>
-        <w:rPr>
-          <w:rFonts w:eastAsia="Times New Roman" w:cs="Arial"/>
-          <w:color w:val="00B050"/>
-          <w:szCs w:val="24"/>
-          <w:lang w:eastAsia="es-VE"/>
-        </w:rPr>
-        <w:t xml:space="preserve"> se muestra com</w:t>
+        <w:t>A continuación se muestra com</w:t>
       </w:r>
       <w:r>
         <w:rPr>
@@ -6957,21 +6946,7 @@
         <w:rPr>
           <w:color w:val="00B050"/>
         </w:rPr>
-        <w:t xml:space="preserve">Información sobre cuales tipos de dispositivos soporta el </w:t>
-      </w:r>
-      <w:proofErr w:type="gramStart"/>
-      <w:r>
-        <w:rPr>
-          <w:color w:val="00B050"/>
-        </w:rPr>
-        <w:t>sistema</w:t>
-      </w:r>
-      <w:proofErr w:type="gramEnd"/>
-      <w:r>
-        <w:rPr>
-          <w:color w:val="00B050"/>
-        </w:rPr>
-        <w:t xml:space="preserve"> por ejemplo: Computadores, dispositivos móviles, impresoras, otros dispositivos.</w:t>
+        <w:t>Información sobre cuales tipos de dispositivos soporta el sistema por ejemplo: Computadores, dispositivos móviles, impresoras, otros dispositivos.</w:t>
       </w:r>
     </w:p>
     <w:p>
@@ -7079,27 +7054,13 @@
         <w:rPr>
           <w:color w:val="00B050"/>
         </w:rPr>
-        <w:t xml:space="preserve">Incluye formatos de mensajería, estándares de </w:t>
-      </w:r>
-      <w:proofErr w:type="gramStart"/>
+        <w:t xml:space="preserve">Incluye formatos de mensajería, estándares de comunicación </w:t>
+      </w:r>
       <w:r>
         <w:rPr>
           <w:color w:val="00B050"/>
         </w:rPr>
-        <w:t xml:space="preserve">comunicación </w:t>
-      </w:r>
-      <w:r>
-        <w:rPr>
-          <w:color w:val="00B050"/>
-        </w:rPr>
-        <w:t>.</w:t>
-      </w:r>
-      <w:proofErr w:type="gramEnd"/>
-      <w:r>
-        <w:rPr>
-          <w:color w:val="00B050"/>
-        </w:rPr>
-        <w:t xml:space="preserve"> </w:t>
+        <w:t xml:space="preserve">. </w:t>
       </w:r>
       <w:r>
         <w:rPr>
@@ -10600,7 +10561,7 @@
     <w:rPrDefault>
       <w:rPr>
         <w:rFonts w:ascii="Calibri" w:eastAsia="Calibri" w:hAnsi="Calibri" w:cs="Times New Roman"/>
-        <w:lang w:val="es-EC" w:eastAsia="ja-JP" w:bidi="ar-SA"/>
+        <w:lang w:val="es-ES" w:eastAsia="es-ES" w:bidi="ar-SA"/>
       </w:rPr>
     </w:rPrDefault>
     <w:pPrDefault/>
@@ -11065,6 +11026,7 @@
   <w:style w:type="character" w:default="1" w:styleId="Fuentedeprrafopredeter">
     <w:name w:val="Default Paragraph Font"/>
     <w:uiPriority w:val="1"/>
+    <w:semiHidden/>
     <w:unhideWhenUsed/>
   </w:style>
   <w:style w:type="table" w:default="1" w:styleId="Tablanormal">

</xml_diff>

<commit_message>
Coreccion en tabla informacion proyecto
</commit_message>
<xml_diff>
--- a/Documentacion/Alcance del proyecto V1.docx
+++ b/Documentacion/Alcance del proyecto V1.docx
@@ -300,7 +300,7 @@
             <v:path o:extrusionok="f" gradientshapeok="t" o:connecttype="rect"/>
             <o:lock v:ext="edit" aspectratio="t"/>
           </v:shapetype>
-          <v:shape id="_x0000_i1030" type="#_x0000_t75" style="width:177.75pt;height:226.5pt">
+          <v:shape id="_x0000_i1025" type="#_x0000_t75" style="width:177.75pt;height:226.5pt">
             <v:imagedata r:id="rId7" o:title=""/>
           </v:shape>
         </w:pict>
@@ -3104,6 +3104,15 @@
               </w:rPr>
               <w:t>Andrés Lago</w:t>
             </w:r>
+            <w:r>
+              <w:rPr>
+                <w:rFonts w:eastAsia="Times New Roman" w:cs="Arial"/>
+                <w:color w:val="000000"/>
+                <w:szCs w:val="24"/>
+                <w:lang w:eastAsia="es-VE"/>
+              </w:rPr>
+              <w:t>s</w:t>
+            </w:r>
           </w:p>
         </w:tc>
       </w:tr>
@@ -4314,7 +4323,6 @@
           <w:lang w:eastAsia="es-VE"/>
         </w:rPr>
       </w:pPr>
-      <w:proofErr w:type="spellStart"/>
       <w:r>
         <w:rPr>
           <w:rFonts w:eastAsia="Times New Roman" w:cs="Arial"/>
@@ -4325,7 +4333,6 @@
         </w:rPr>
         <w:t>Holded</w:t>
       </w:r>
-      <w:proofErr w:type="spellEnd"/>
       <w:r>
         <w:rPr>
           <w:rFonts w:eastAsia="Times New Roman" w:cs="Arial"/>
@@ -4382,25 +4389,7 @@
           <w:szCs w:val="24"/>
           <w:lang w:eastAsia="es-VE"/>
         </w:rPr>
-        <w:t xml:space="preserve">Aquí tienes algunas de las características clave de </w:t>
-      </w:r>
-      <w:proofErr w:type="spellStart"/>
-      <w:r>
-        <w:rPr>
-          <w:rFonts w:eastAsia="Times New Roman" w:cs="Arial"/>
-          <w:szCs w:val="24"/>
-          <w:lang w:eastAsia="es-VE"/>
-        </w:rPr>
-        <w:t>Holded</w:t>
-      </w:r>
-      <w:proofErr w:type="spellEnd"/>
-      <w:r>
-        <w:rPr>
-          <w:rFonts w:eastAsia="Times New Roman" w:cs="Arial"/>
-          <w:szCs w:val="24"/>
-          <w:lang w:eastAsia="es-VE"/>
-        </w:rPr>
-        <w:t>:</w:t>
+        <w:t>Aquí tienes algunas de las características clave de Holded:</w:t>
       </w:r>
     </w:p>
     <w:p>
@@ -4590,9 +4579,40 @@
           <w:szCs w:val="24"/>
           <w:lang w:eastAsia="es-VE"/>
         </w:rPr>
-        <w:t xml:space="preserve">Integración con </w:t>
-      </w:r>
-      <w:proofErr w:type="spellStart"/>
+        <w:t>Integración con Ecommerce:</w:t>
+      </w:r>
+      <w:r>
+        <w:rPr>
+          <w:rFonts w:eastAsia="Times New Roman" w:cs="Arial"/>
+          <w:szCs w:val="24"/>
+          <w:lang w:eastAsia="es-VE"/>
+        </w:rPr>
+        <w:t xml:space="preserve"> Crea un catálogo online para tus productos y adáptalo a las necesidades de tu negocio. Integra Holded con tus plataformas favoritas de ecommerce como Shopify, WooCommerce, PrestaShop y Amazon. Importa tus productos y sincroniza con Holded los niveles de stock de tu tienda online.</w:t>
+      </w:r>
+    </w:p>
+    <w:p>
+      <w:pPr>
+        <w:shd w:val="clear" w:color="auto" w:fill="FFFFFF"/>
+        <w:spacing w:after="0" w:line="240" w:lineRule="auto"/>
+        <w:jc w:val="both"/>
+        <w:rPr>
+          <w:rFonts w:eastAsia="Times New Roman" w:cs="Arial"/>
+          <w:szCs w:val="24"/>
+          <w:lang w:eastAsia="es-VE"/>
+        </w:rPr>
+      </w:pPr>
+    </w:p>
+    <w:p>
+      <w:pPr>
+        <w:shd w:val="clear" w:color="auto" w:fill="FFFFFF"/>
+        <w:spacing w:after="0" w:line="240" w:lineRule="auto"/>
+        <w:jc w:val="both"/>
+        <w:rPr>
+          <w:rFonts w:eastAsia="Times New Roman" w:cs="Arial"/>
+          <w:szCs w:val="24"/>
+          <w:lang w:eastAsia="es-VE"/>
+        </w:rPr>
+      </w:pPr>
       <w:r>
         <w:rPr>
           <w:rFonts w:eastAsia="Times New Roman" w:cs="Arial"/>
@@ -4601,9 +4621,64 @@
           <w:szCs w:val="24"/>
           <w:lang w:eastAsia="es-VE"/>
         </w:rPr>
-        <w:t>Ecommerce</w:t>
-      </w:r>
-      <w:proofErr w:type="spellEnd"/>
+        <w:t>Odoo</w:t>
+      </w:r>
+      <w:r>
+        <w:rPr>
+          <w:rFonts w:eastAsia="Times New Roman" w:cs="Arial"/>
+          <w:szCs w:val="24"/>
+          <w:lang w:eastAsia="es-VE"/>
+        </w:rPr>
+        <w:t>:</w:t>
+      </w:r>
+      <w:r>
+        <w:rPr>
+          <w:rFonts w:eastAsia="Times New Roman" w:cs="Arial"/>
+          <w:szCs w:val="24"/>
+          <w:lang w:eastAsia="es-VE"/>
+        </w:rPr>
+        <w:t xml:space="preserve"> </w:t>
+      </w:r>
+      <w:r>
+        <w:rPr>
+          <w:rFonts w:eastAsia="Times New Roman" w:cs="Arial"/>
+          <w:szCs w:val="24"/>
+          <w:lang w:eastAsia="es-VE"/>
+        </w:rPr>
+        <w:t>E</w:t>
+      </w:r>
+      <w:r>
+        <w:rPr>
+          <w:rFonts w:eastAsia="Times New Roman" w:cs="Arial"/>
+          <w:szCs w:val="24"/>
+          <w:lang w:eastAsia="es-VE"/>
+        </w:rPr>
+        <w:t>s una suite de aplicaciones empresariales de código abierto que incluye un sistema de gestión de inventario avanzado. Aquí tienes algunas características destacadas de la aplicación de inventario de Odoo:</w:t>
+      </w:r>
+    </w:p>
+    <w:p>
+      <w:pPr>
+        <w:shd w:val="clear" w:color="auto" w:fill="FFFFFF"/>
+        <w:spacing w:after="0" w:line="240" w:lineRule="auto"/>
+        <w:jc w:val="both"/>
+        <w:rPr>
+          <w:rFonts w:eastAsia="Times New Roman" w:cs="Arial"/>
+          <w:szCs w:val="24"/>
+          <w:lang w:eastAsia="es-VE"/>
+        </w:rPr>
+      </w:pPr>
+    </w:p>
+    <w:p>
+      <w:pPr>
+        <w:shd w:val="clear" w:color="auto" w:fill="FFFFFF"/>
+        <w:spacing w:after="0" w:line="240" w:lineRule="auto"/>
+        <w:jc w:val="both"/>
+        <w:rPr>
+          <w:rFonts w:eastAsia="Times New Roman" w:cs="Arial"/>
+          <w:szCs w:val="24"/>
+          <w:lang w:eastAsia="es-VE"/>
+        </w:rPr>
+      </w:pPr>
       <w:r>
         <w:rPr>
           <w:rFonts w:eastAsia="Times New Roman" w:cs="Arial"/>
@@ -4612,105 +4687,16 @@
           <w:szCs w:val="24"/>
           <w:lang w:eastAsia="es-VE"/>
         </w:rPr>
-        <w:t>:</w:t>
-      </w:r>
-      <w:r>
-        <w:rPr>
-          <w:rFonts w:eastAsia="Times New Roman" w:cs="Arial"/>
-          <w:szCs w:val="24"/>
-          <w:lang w:eastAsia="es-VE"/>
-        </w:rPr>
-        <w:t xml:space="preserve"> Crea un catálogo online para tus productos y adáptalo a las necesidades de tu negocio. Integra </w:t>
-      </w:r>
-      <w:proofErr w:type="spellStart"/>
-      <w:r>
-        <w:rPr>
-          <w:rFonts w:eastAsia="Times New Roman" w:cs="Arial"/>
-          <w:szCs w:val="24"/>
-          <w:lang w:eastAsia="es-VE"/>
-        </w:rPr>
-        <w:t>Holded</w:t>
-      </w:r>
-      <w:proofErr w:type="spellEnd"/>
-      <w:r>
-        <w:rPr>
-          <w:rFonts w:eastAsia="Times New Roman" w:cs="Arial"/>
-          <w:szCs w:val="24"/>
-          <w:lang w:eastAsia="es-VE"/>
-        </w:rPr>
-        <w:t xml:space="preserve"> con tus plataformas favoritas de </w:t>
-      </w:r>
-      <w:proofErr w:type="spellStart"/>
-      <w:r>
-        <w:rPr>
-          <w:rFonts w:eastAsia="Times New Roman" w:cs="Arial"/>
-          <w:szCs w:val="24"/>
-          <w:lang w:eastAsia="es-VE"/>
-        </w:rPr>
-        <w:t>ecommerce</w:t>
-      </w:r>
-      <w:proofErr w:type="spellEnd"/>
-      <w:r>
-        <w:rPr>
-          <w:rFonts w:eastAsia="Times New Roman" w:cs="Arial"/>
-          <w:szCs w:val="24"/>
-          <w:lang w:eastAsia="es-VE"/>
-        </w:rPr>
-        <w:t xml:space="preserve"> como Shopify, </w:t>
-      </w:r>
-      <w:proofErr w:type="spellStart"/>
-      <w:r>
-        <w:rPr>
-          <w:rFonts w:eastAsia="Times New Roman" w:cs="Arial"/>
-          <w:szCs w:val="24"/>
-          <w:lang w:eastAsia="es-VE"/>
-        </w:rPr>
-        <w:t>WooCommerce</w:t>
-      </w:r>
-      <w:proofErr w:type="spellEnd"/>
-      <w:r>
-        <w:rPr>
-          <w:rFonts w:eastAsia="Times New Roman" w:cs="Arial"/>
-          <w:szCs w:val="24"/>
-          <w:lang w:eastAsia="es-VE"/>
-        </w:rPr>
-        <w:t xml:space="preserve">, </w:t>
-      </w:r>
-      <w:proofErr w:type="spellStart"/>
-      <w:r>
-        <w:rPr>
-          <w:rFonts w:eastAsia="Times New Roman" w:cs="Arial"/>
-          <w:szCs w:val="24"/>
-          <w:lang w:eastAsia="es-VE"/>
-        </w:rPr>
-        <w:t>PrestaShop</w:t>
-      </w:r>
-      <w:proofErr w:type="spellEnd"/>
-      <w:r>
-        <w:rPr>
-          <w:rFonts w:eastAsia="Times New Roman" w:cs="Arial"/>
-          <w:szCs w:val="24"/>
-          <w:lang w:eastAsia="es-VE"/>
-        </w:rPr>
-        <w:t xml:space="preserve"> y Amazon. Importa tus productos y sincroniza con </w:t>
-      </w:r>
-      <w:proofErr w:type="spellStart"/>
-      <w:r>
-        <w:rPr>
-          <w:rFonts w:eastAsia="Times New Roman" w:cs="Arial"/>
-          <w:szCs w:val="24"/>
-          <w:lang w:eastAsia="es-VE"/>
-        </w:rPr>
-        <w:t>Holded</w:t>
-      </w:r>
-      <w:proofErr w:type="spellEnd"/>
-      <w:r>
-        <w:rPr>
-          <w:rFonts w:eastAsia="Times New Roman" w:cs="Arial"/>
-          <w:szCs w:val="24"/>
-          <w:lang w:eastAsia="es-VE"/>
-        </w:rPr>
-        <w:t xml:space="preserve"> los niveles de stock de tu tienda online.</w:t>
+        <w:lastRenderedPageBreak/>
+        <w:t>Gestión de Almacenes:</w:t>
+      </w:r>
+      <w:r>
+        <w:rPr>
+          <w:rFonts w:eastAsia="Times New Roman" w:cs="Arial"/>
+          <w:szCs w:val="24"/>
+          <w:lang w:eastAsia="es-VE"/>
+        </w:rPr>
+        <w:t xml:space="preserve"> Odoo permite una gestión eficiente de múltiples almacenes con funcionalidades como rutas personalizables, triangulación de envíos y cross-docking.</w:t>
       </w:r>
     </w:p>
     <w:p>
@@ -4736,7 +4722,6 @@
           <w:lang w:eastAsia="es-VE"/>
         </w:rPr>
       </w:pPr>
-      <w:proofErr w:type="spellStart"/>
       <w:r>
         <w:rPr>
           <w:rFonts w:eastAsia="Times New Roman" w:cs="Arial"/>
@@ -4745,58 +4730,15 @@
           <w:szCs w:val="24"/>
           <w:lang w:eastAsia="es-VE"/>
         </w:rPr>
-        <w:t>Odoo</w:t>
-      </w:r>
-      <w:proofErr w:type="spellEnd"/>
-      <w:r>
-        <w:rPr>
-          <w:rFonts w:eastAsia="Times New Roman" w:cs="Arial"/>
-          <w:szCs w:val="24"/>
-          <w:lang w:eastAsia="es-VE"/>
-        </w:rPr>
-        <w:t>:</w:t>
-      </w:r>
-      <w:r>
-        <w:rPr>
-          <w:rFonts w:eastAsia="Times New Roman" w:cs="Arial"/>
-          <w:szCs w:val="24"/>
-          <w:lang w:eastAsia="es-VE"/>
-        </w:rPr>
-        <w:t xml:space="preserve"> </w:t>
-      </w:r>
-      <w:r>
-        <w:rPr>
-          <w:rFonts w:eastAsia="Times New Roman" w:cs="Arial"/>
-          <w:szCs w:val="24"/>
-          <w:lang w:eastAsia="es-VE"/>
-        </w:rPr>
-        <w:t>E</w:t>
-      </w:r>
-      <w:r>
-        <w:rPr>
-          <w:rFonts w:eastAsia="Times New Roman" w:cs="Arial"/>
-          <w:szCs w:val="24"/>
-          <w:lang w:eastAsia="es-VE"/>
-        </w:rPr>
-        <w:t xml:space="preserve">s una suite de aplicaciones empresariales de código abierto que incluye un sistema de gestión de inventario avanzado. Aquí tienes algunas características destacadas de la aplicación de inventario de </w:t>
-      </w:r>
-      <w:proofErr w:type="spellStart"/>
-      <w:r>
-        <w:rPr>
-          <w:rFonts w:eastAsia="Times New Roman" w:cs="Arial"/>
-          <w:szCs w:val="24"/>
-          <w:lang w:eastAsia="es-VE"/>
-        </w:rPr>
-        <w:t>Odoo</w:t>
-      </w:r>
-      <w:proofErr w:type="spellEnd"/>
-      <w:r>
-        <w:rPr>
-          <w:rFonts w:eastAsia="Times New Roman" w:cs="Arial"/>
-          <w:szCs w:val="24"/>
-          <w:lang w:eastAsia="es-VE"/>
-        </w:rPr>
-        <w:t>:</w:t>
+        <w:t>Automatización de Reabastecimientos:</w:t>
+      </w:r>
+      <w:r>
+        <w:rPr>
+          <w:rFonts w:eastAsia="Times New Roman" w:cs="Arial"/>
+          <w:szCs w:val="24"/>
+          <w:lang w:eastAsia="es-VE"/>
+        </w:rPr>
+        <w:t xml:space="preserve"> Con estrategias inteligentes de reabastecimiento, Odoo puede sugerir o activar órdenes de compra automáticamente, lo que ayuda a evitar quedarse sin existencias.</w:t>
       </w:r>
     </w:p>
     <w:p>
@@ -4830,52 +4772,15 @@
           <w:szCs w:val="24"/>
           <w:lang w:eastAsia="es-VE"/>
         </w:rPr>
-        <w:lastRenderedPageBreak/>
-        <w:t>Gestión de Almacenes:</w:t>
-      </w:r>
-      <w:r>
-        <w:rPr>
-          <w:rFonts w:eastAsia="Times New Roman" w:cs="Arial"/>
-          <w:szCs w:val="24"/>
-          <w:lang w:eastAsia="es-VE"/>
-        </w:rPr>
-        <w:t xml:space="preserve"> </w:t>
-      </w:r>
-      <w:proofErr w:type="spellStart"/>
-      <w:r>
-        <w:rPr>
-          <w:rFonts w:eastAsia="Times New Roman" w:cs="Arial"/>
-          <w:szCs w:val="24"/>
-          <w:lang w:eastAsia="es-VE"/>
-        </w:rPr>
-        <w:t>Odoo</w:t>
-      </w:r>
-      <w:proofErr w:type="spellEnd"/>
-      <w:r>
-        <w:rPr>
-          <w:rFonts w:eastAsia="Times New Roman" w:cs="Arial"/>
-          <w:szCs w:val="24"/>
-          <w:lang w:eastAsia="es-VE"/>
-        </w:rPr>
-        <w:t xml:space="preserve"> permite una gestión eficiente de múltiples almacenes con funcionalidades como rutas personalizables, triangulación de envíos y </w:t>
-      </w:r>
-      <w:proofErr w:type="spellStart"/>
-      <w:r>
-        <w:rPr>
-          <w:rFonts w:eastAsia="Times New Roman" w:cs="Arial"/>
-          <w:szCs w:val="24"/>
-          <w:lang w:eastAsia="es-VE"/>
-        </w:rPr>
-        <w:t>cross-docking</w:t>
-      </w:r>
-      <w:proofErr w:type="spellEnd"/>
-      <w:r>
-        <w:rPr>
-          <w:rFonts w:eastAsia="Times New Roman" w:cs="Arial"/>
-          <w:szCs w:val="24"/>
-          <w:lang w:eastAsia="es-VE"/>
-        </w:rPr>
-        <w:t>.</w:t>
+        <w:t>Control de Calidad:</w:t>
+      </w:r>
+      <w:r>
+        <w:rPr>
+          <w:rFonts w:eastAsia="Times New Roman" w:cs="Arial"/>
+          <w:szCs w:val="24"/>
+          <w:lang w:eastAsia="es-VE"/>
+        </w:rPr>
+        <w:t xml:space="preserve"> La aplicación facilita la gestión de envíos entrantes y salientes, incluyendo el control de calidad y el almacenamiento.</w:t>
       </w:r>
     </w:p>
     <w:p>
@@ -4909,33 +4814,15 @@
           <w:szCs w:val="24"/>
           <w:lang w:eastAsia="es-VE"/>
         </w:rPr>
-        <w:t>Automatización de Reabastecimientos:</w:t>
-      </w:r>
-      <w:r>
-        <w:rPr>
-          <w:rFonts w:eastAsia="Times New Roman" w:cs="Arial"/>
-          <w:szCs w:val="24"/>
-          <w:lang w:eastAsia="es-VE"/>
-        </w:rPr>
-        <w:t xml:space="preserve"> Con estrategias inteligentes de reabastecimiento, </w:t>
-      </w:r>
-      <w:proofErr w:type="spellStart"/>
-      <w:r>
-        <w:rPr>
-          <w:rFonts w:eastAsia="Times New Roman" w:cs="Arial"/>
-          <w:szCs w:val="24"/>
-          <w:lang w:eastAsia="es-VE"/>
-        </w:rPr>
-        <w:t>Odoo</w:t>
-      </w:r>
-      <w:proofErr w:type="spellEnd"/>
-      <w:r>
-        <w:rPr>
-          <w:rFonts w:eastAsia="Times New Roman" w:cs="Arial"/>
-          <w:szCs w:val="24"/>
-          <w:lang w:eastAsia="es-VE"/>
-        </w:rPr>
-        <w:t xml:space="preserve"> puede sugerir o activar órdenes de compra automáticamente, lo que ayuda a evitar quedarse sin existencias.</w:t>
+        <w:t>Gestión en Tiempo Real:</w:t>
+      </w:r>
+      <w:r>
+        <w:rPr>
+          <w:rFonts w:eastAsia="Times New Roman" w:cs="Arial"/>
+          <w:szCs w:val="24"/>
+          <w:lang w:eastAsia="es-VE"/>
+        </w:rPr>
+        <w:t xml:space="preserve"> Odoo ofrece visibilidad en tiempo real del inventario con funcionalidades como números de serie, lotes, embalaje y conteos cíclicos.</w:t>
       </w:r>
     </w:p>
     <w:p>
@@ -4969,15 +4856,15 @@
           <w:szCs w:val="24"/>
           <w:lang w:eastAsia="es-VE"/>
         </w:rPr>
-        <w:t>Control de Calidad:</w:t>
-      </w:r>
-      <w:r>
-        <w:rPr>
-          <w:rFonts w:eastAsia="Times New Roman" w:cs="Arial"/>
-          <w:szCs w:val="24"/>
-          <w:lang w:eastAsia="es-VE"/>
-        </w:rPr>
-        <w:t xml:space="preserve"> La aplicación facilita la gestión de envíos entrantes y salientes, incluyendo el control de calidad y el almacenamiento.</w:t>
+        <w:t>Optimización de Almacén:</w:t>
+      </w:r>
+      <w:r>
+        <w:rPr>
+          <w:rFonts w:eastAsia="Times New Roman" w:cs="Arial"/>
+          <w:szCs w:val="24"/>
+          <w:lang w:eastAsia="es-VE"/>
+        </w:rPr>
+        <w:t xml:space="preserve"> Utiliza estrategias de almacenamiento para reducir el número de piezas desplazadas y las distancias recorridas, lo que mejora la eficiencia operativa.</w:t>
       </w:r>
     </w:p>
     <w:p>
@@ -5011,33 +4898,15 @@
           <w:szCs w:val="24"/>
           <w:lang w:eastAsia="es-VE"/>
         </w:rPr>
-        <w:t>Gestión en Tiempo Real:</w:t>
-      </w:r>
-      <w:r>
-        <w:rPr>
-          <w:rFonts w:eastAsia="Times New Roman" w:cs="Arial"/>
-          <w:szCs w:val="24"/>
-          <w:lang w:eastAsia="es-VE"/>
-        </w:rPr>
-        <w:t xml:space="preserve"> </w:t>
-      </w:r>
-      <w:proofErr w:type="spellStart"/>
-      <w:r>
-        <w:rPr>
-          <w:rFonts w:eastAsia="Times New Roman" w:cs="Arial"/>
-          <w:szCs w:val="24"/>
-          <w:lang w:eastAsia="es-VE"/>
-        </w:rPr>
-        <w:t>Odoo</w:t>
-      </w:r>
-      <w:proofErr w:type="spellEnd"/>
-      <w:r>
-        <w:rPr>
-          <w:rFonts w:eastAsia="Times New Roman" w:cs="Arial"/>
-          <w:szCs w:val="24"/>
-          <w:lang w:eastAsia="es-VE"/>
-        </w:rPr>
-        <w:t xml:space="preserve"> ofrece visibilidad en tiempo real del inventario con funcionalidades como números de serie, lotes, embalaje y conteos cíclicos.</w:t>
+        <w:t>Preparación de Órdenes:</w:t>
+      </w:r>
+      <w:r>
+        <w:rPr>
+          <w:rFonts w:eastAsia="Times New Roman" w:cs="Arial"/>
+          <w:szCs w:val="24"/>
+          <w:lang w:eastAsia="es-VE"/>
+        </w:rPr>
+        <w:t xml:space="preserve"> Odoo permite implementar diferentes estrategias de preparación de pedidos, como preparación individual, en grupo, por ondas o por lotes, para optimizar el proceso de embalaje.</w:t>
       </w:r>
     </w:p>
     <w:p>
@@ -5071,15 +4940,15 @@
           <w:szCs w:val="24"/>
           <w:lang w:eastAsia="es-VE"/>
         </w:rPr>
-        <w:t>Optimización de Almacén:</w:t>
-      </w:r>
-      <w:r>
-        <w:rPr>
-          <w:rFonts w:eastAsia="Times New Roman" w:cs="Arial"/>
-          <w:szCs w:val="24"/>
-          <w:lang w:eastAsia="es-VE"/>
-        </w:rPr>
-        <w:t xml:space="preserve"> Utiliza estrategias de almacenamiento para reducir el número de piezas desplazadas y las distancias recorridas, lo que mejora la eficiencia operativa.</w:t>
+        <w:t>Integración con Transportistas:</w:t>
+      </w:r>
+      <w:r>
+        <w:rPr>
+          <w:rFonts w:eastAsia="Times New Roman" w:cs="Arial"/>
+          <w:szCs w:val="24"/>
+          <w:lang w:eastAsia="es-VE"/>
+        </w:rPr>
+        <w:t xml:space="preserve"> Se integra con transportistas para imprimir etiquetas de envío y realizar controles de calidad, facilitando la logística de envío.</w:t>
       </w:r>
     </w:p>
     <w:p>
@@ -5113,108 +4982,6 @@
           <w:szCs w:val="24"/>
           <w:lang w:eastAsia="es-VE"/>
         </w:rPr>
-        <w:t>Preparación de Órdenes:</w:t>
-      </w:r>
-      <w:r>
-        <w:rPr>
-          <w:rFonts w:eastAsia="Times New Roman" w:cs="Arial"/>
-          <w:szCs w:val="24"/>
-          <w:lang w:eastAsia="es-VE"/>
-        </w:rPr>
-        <w:t xml:space="preserve"> </w:t>
-      </w:r>
-      <w:proofErr w:type="spellStart"/>
-      <w:r>
-        <w:rPr>
-          <w:rFonts w:eastAsia="Times New Roman" w:cs="Arial"/>
-          <w:szCs w:val="24"/>
-          <w:lang w:eastAsia="es-VE"/>
-        </w:rPr>
-        <w:t>Odoo</w:t>
-      </w:r>
-      <w:proofErr w:type="spellEnd"/>
-      <w:r>
-        <w:rPr>
-          <w:rFonts w:eastAsia="Times New Roman" w:cs="Arial"/>
-          <w:szCs w:val="24"/>
-          <w:lang w:eastAsia="es-VE"/>
-        </w:rPr>
-        <w:t xml:space="preserve"> permite implementar diferentes estrategias de preparación de pedidos, como preparación individual, en grupo, por ondas o por lotes, para optimizar el proceso de embalaje.</w:t>
-      </w:r>
-    </w:p>
-    <w:p>
-      <w:pPr>
-        <w:shd w:val="clear" w:color="auto" w:fill="FFFFFF"/>
-        <w:spacing w:after="0" w:line="240" w:lineRule="auto"/>
-        <w:jc w:val="both"/>
-        <w:rPr>
-          <w:rFonts w:eastAsia="Times New Roman" w:cs="Arial"/>
-          <w:szCs w:val="24"/>
-          <w:lang w:eastAsia="es-VE"/>
-        </w:rPr>
-      </w:pPr>
-    </w:p>
-    <w:p>
-      <w:pPr>
-        <w:shd w:val="clear" w:color="auto" w:fill="FFFFFF"/>
-        <w:spacing w:after="0" w:line="240" w:lineRule="auto"/>
-        <w:jc w:val="both"/>
-        <w:rPr>
-          <w:rFonts w:eastAsia="Times New Roman" w:cs="Arial"/>
-          <w:szCs w:val="24"/>
-          <w:lang w:eastAsia="es-VE"/>
-        </w:rPr>
-      </w:pPr>
-      <w:r>
-        <w:rPr>
-          <w:rFonts w:eastAsia="Times New Roman" w:cs="Arial"/>
-          <w:b/>
-          <w:bCs/>
-          <w:szCs w:val="24"/>
-          <w:lang w:eastAsia="es-VE"/>
-        </w:rPr>
-        <w:t>Integración con Transportistas:</w:t>
-      </w:r>
-      <w:r>
-        <w:rPr>
-          <w:rFonts w:eastAsia="Times New Roman" w:cs="Arial"/>
-          <w:szCs w:val="24"/>
-          <w:lang w:eastAsia="es-VE"/>
-        </w:rPr>
-        <w:t xml:space="preserve"> Se integra con transportistas para imprimir etiquetas de envío y realizar controles de calidad, facilitando la logística de envío.</w:t>
-      </w:r>
-    </w:p>
-    <w:p>
-      <w:pPr>
-        <w:shd w:val="clear" w:color="auto" w:fill="FFFFFF"/>
-        <w:spacing w:after="0" w:line="240" w:lineRule="auto"/>
-        <w:jc w:val="both"/>
-        <w:rPr>
-          <w:rFonts w:eastAsia="Times New Roman" w:cs="Arial"/>
-          <w:szCs w:val="24"/>
-          <w:lang w:eastAsia="es-VE"/>
-        </w:rPr>
-      </w:pPr>
-    </w:p>
-    <w:p>
-      <w:pPr>
-        <w:shd w:val="clear" w:color="auto" w:fill="FFFFFF"/>
-        <w:spacing w:after="0" w:line="240" w:lineRule="auto"/>
-        <w:jc w:val="both"/>
-        <w:rPr>
-          <w:rFonts w:eastAsia="Times New Roman" w:cs="Arial"/>
-          <w:szCs w:val="24"/>
-          <w:lang w:eastAsia="es-VE"/>
-        </w:rPr>
-      </w:pPr>
-      <w:r>
-        <w:rPr>
-          <w:rFonts w:eastAsia="Times New Roman" w:cs="Arial"/>
-          <w:b/>
-          <w:bCs/>
-          <w:szCs w:val="24"/>
-          <w:lang w:eastAsia="es-VE"/>
-        </w:rPr>
         <w:t>Análisis Predictivo:</w:t>
       </w:r>
       <w:r>
@@ -5223,25 +4990,7 @@
           <w:szCs w:val="24"/>
           <w:lang w:eastAsia="es-VE"/>
         </w:rPr>
-        <w:t xml:space="preserve"> </w:t>
-      </w:r>
-      <w:proofErr w:type="spellStart"/>
-      <w:r>
-        <w:rPr>
-          <w:rFonts w:eastAsia="Times New Roman" w:cs="Arial"/>
-          <w:szCs w:val="24"/>
-          <w:lang w:eastAsia="es-VE"/>
-        </w:rPr>
-        <w:t>Odoo</w:t>
-      </w:r>
-      <w:proofErr w:type="spellEnd"/>
-      <w:r>
-        <w:rPr>
-          <w:rFonts w:eastAsia="Times New Roman" w:cs="Arial"/>
-          <w:szCs w:val="24"/>
-          <w:lang w:eastAsia="es-VE"/>
-        </w:rPr>
-        <w:t xml:space="preserve"> analiza la demanda para la predicción de comportamientos futuros, lo que es crucial para la planificación y optimización del inventario.</w:t>
+        <w:t xml:space="preserve"> Odoo analiza la demanda para la predicción de comportamientos futuros, lo que es crucial para la planificación y optimización del inventario.</w:t>
       </w:r>
     </w:p>
     <w:p>
@@ -6148,43 +5897,7 @@
           <w:szCs w:val="24"/>
           <w:lang w:eastAsia="es-VE"/>
         </w:rPr>
-        <w:t xml:space="preserve"> Tomando en cuenta que se espera que la aplicación funcione correctamente con un mínimo 4 </w:t>
-      </w:r>
-      <w:proofErr w:type="spellStart"/>
-      <w:r>
-        <w:rPr>
-          <w:rFonts w:eastAsia="Times New Roman" w:cs="Arial"/>
-          <w:szCs w:val="24"/>
-          <w:lang w:eastAsia="es-VE"/>
-        </w:rPr>
-        <w:t>gb</w:t>
-      </w:r>
-      <w:proofErr w:type="spellEnd"/>
-      <w:r>
-        <w:rPr>
-          <w:rFonts w:eastAsia="Times New Roman" w:cs="Arial"/>
-          <w:szCs w:val="24"/>
-          <w:lang w:eastAsia="es-VE"/>
-        </w:rPr>
-        <w:t xml:space="preserve"> de </w:t>
-      </w:r>
-      <w:proofErr w:type="spellStart"/>
-      <w:r>
-        <w:rPr>
-          <w:rFonts w:eastAsia="Times New Roman" w:cs="Arial"/>
-          <w:szCs w:val="24"/>
-          <w:lang w:eastAsia="es-VE"/>
-        </w:rPr>
-        <w:t>ram</w:t>
-      </w:r>
-      <w:proofErr w:type="spellEnd"/>
-      <w:r>
-        <w:rPr>
-          <w:rFonts w:eastAsia="Times New Roman" w:cs="Arial"/>
-          <w:szCs w:val="24"/>
-          <w:lang w:eastAsia="es-VE"/>
-        </w:rPr>
-        <w:t xml:space="preserve"> y en cuanto a lo móvil con un Android 6 o superior.</w:t>
+        <w:t xml:space="preserve"> Tomando en cuenta que se espera que la aplicación funcione correctamente con un mínimo 4 gb de ram y en cuanto a lo móvil con un Android 6 o superior.</w:t>
       </w:r>
     </w:p>
     <w:p>
@@ -6384,27 +6097,7 @@
           <w:szCs w:val="24"/>
           <w:lang w:eastAsia="es-VE"/>
         </w:rPr>
-        <w:t xml:space="preserve">A </w:t>
-      </w:r>
-      <w:proofErr w:type="gramStart"/>
-      <w:r>
-        <w:rPr>
-          <w:rFonts w:eastAsia="Times New Roman" w:cs="Arial"/>
-          <w:color w:val="00B050"/>
-          <w:szCs w:val="24"/>
-          <w:lang w:eastAsia="es-VE"/>
-        </w:rPr>
-        <w:t>continuación</w:t>
-      </w:r>
-      <w:proofErr w:type="gramEnd"/>
-      <w:r>
-        <w:rPr>
-          <w:rFonts w:eastAsia="Times New Roman" w:cs="Arial"/>
-          <w:color w:val="00B050"/>
-          <w:szCs w:val="24"/>
-          <w:lang w:eastAsia="es-VE"/>
-        </w:rPr>
-        <w:t xml:space="preserve"> se muestra com</w:t>
+        <w:t>A continuación se muestra com</w:t>
       </w:r>
       <w:r>
         <w:rPr>
@@ -7266,21 +6959,7 @@
         <w:rPr>
           <w:color w:val="00B050"/>
         </w:rPr>
-        <w:t xml:space="preserve">Información sobre cuales tipos de dispositivos soporta el </w:t>
-      </w:r>
-      <w:proofErr w:type="gramStart"/>
-      <w:r>
-        <w:rPr>
-          <w:color w:val="00B050"/>
-        </w:rPr>
-        <w:t>sistema</w:t>
-      </w:r>
-      <w:proofErr w:type="gramEnd"/>
-      <w:r>
-        <w:rPr>
-          <w:color w:val="00B050"/>
-        </w:rPr>
-        <w:t xml:space="preserve"> por ejemplo: Computadores, dispositivos móviles, impresoras, otros dispositivos.</w:t>
+        <w:t>Información sobre cuales tipos de dispositivos soporta el sistema por ejemplo: Computadores, dispositivos móviles, impresoras, otros dispositivos.</w:t>
       </w:r>
     </w:p>
     <w:p>
@@ -7388,27 +7067,13 @@
         <w:rPr>
           <w:color w:val="00B050"/>
         </w:rPr>
-        <w:t xml:space="preserve">Incluye formatos de mensajería, estándares de </w:t>
-      </w:r>
-      <w:proofErr w:type="gramStart"/>
+        <w:t xml:space="preserve">Incluye formatos de mensajería, estándares de comunicación </w:t>
+      </w:r>
       <w:r>
         <w:rPr>
           <w:color w:val="00B050"/>
         </w:rPr>
-        <w:t xml:space="preserve">comunicación </w:t>
-      </w:r>
-      <w:r>
-        <w:rPr>
-          <w:color w:val="00B050"/>
-        </w:rPr>
-        <w:t>.</w:t>
-      </w:r>
-      <w:proofErr w:type="gramEnd"/>
-      <w:r>
-        <w:rPr>
-          <w:color w:val="00B050"/>
-        </w:rPr>
-        <w:t xml:space="preserve"> </w:t>
+        <w:t xml:space="preserve">. </w:t>
       </w:r>
       <w:r>
         <w:rPr>
@@ -10909,7 +10574,7 @@
     <w:rPrDefault>
       <w:rPr>
         <w:rFonts w:ascii="Calibri" w:eastAsia="Calibri" w:hAnsi="Calibri" w:cs="Times New Roman"/>
-        <w:lang w:val="es-EC" w:eastAsia="ja-JP" w:bidi="ar-SA"/>
+        <w:lang w:val="es-ES" w:eastAsia="es-ES" w:bidi="ar-SA"/>
       </w:rPr>
     </w:rPrDefault>
     <w:pPrDefault/>

</xml_diff>